<commit_message>
Adding details to the outline plan from the stakeholder requirements
</commit_message>
<xml_diff>
--- a/documents/outline_plan.docx
+++ b/documents/outline_plan.docx
@@ -1519,6 +1519,21 @@
     <w:p>
       <w:pPr>
         <w:pStyle w:val="Listaszerbekezds"/>
+      </w:pPr>
+    </w:p>
+    <w:p>
+      <w:pPr>
+        <w:pStyle w:val="Listaszerbekezds"/>
+      </w:pPr>
+    </w:p>
+    <w:p>
+      <w:pPr>
+        <w:pStyle w:val="Listaszerbekezds"/>
+      </w:pPr>
+    </w:p>
+    <w:p>
+      <w:pPr>
+        <w:pStyle w:val="Listaszerbekezds"/>
         <w:numPr>
           <w:ilvl w:val="0"/>
           <w:numId w:val="1"/>
@@ -1531,6 +1546,7 @@
           <w:sz w:val="28"/>
           <w:szCs w:val="28"/>
         </w:rPr>
+        <w:lastRenderedPageBreak/>
         <w:t>Kontakt form / Contact Us:</w:t>
       </w:r>
     </w:p>
@@ -1559,14 +1575,6 @@
       <w:r>
         <w:t xml:space="preserve"> – </w:t>
       </w:r>
-      <w:r>
-        <w:rPr>
-          <w:b/>
-          <w:bCs/>
-          <w:lang w:val="hu-HU"/>
-        </w:rPr>
-        <w:t>egyik oldalt cég adatai, másikon meg az elkért adatok:</w:t>
-      </w:r>
     </w:p>
     <w:p>
       <w:pPr>
@@ -1577,7 +1585,82 @@
         </w:numPr>
       </w:pPr>
       <w:r>
-        <w:lastRenderedPageBreak/>
+        <w:rPr>
+          <w:b/>
+          <w:bCs/>
+          <w:lang w:val="hu-HU"/>
+        </w:rPr>
+        <w:t>egyik oldalt cég adatai</w:t>
+      </w:r>
+      <w:r>
+        <w:rPr>
+          <w:b/>
+          <w:bCs/>
+          <w:lang w:val="hu-HU"/>
+        </w:rPr>
+        <w:t>:</w:t>
+      </w:r>
+    </w:p>
+    <w:p>
+      <w:pPr>
+        <w:pStyle w:val="Listaszerbekezds"/>
+        <w:numPr>
+          <w:ilvl w:val="3"/>
+          <w:numId w:val="1"/>
+        </w:numPr>
+      </w:pPr>
+      <w:r>
+        <w:t xml:space="preserve">Phone </w:t>
+      </w:r>
+      <w:r>
+        <w:t>number</w:t>
+      </w:r>
+    </w:p>
+    <w:p>
+      <w:pPr>
+        <w:pStyle w:val="Listaszerbekezds"/>
+        <w:numPr>
+          <w:ilvl w:val="3"/>
+          <w:numId w:val="1"/>
+        </w:numPr>
+      </w:pPr>
+      <w:r>
+        <w:t>E-mail</w:t>
+      </w:r>
+    </w:p>
+    <w:p>
+      <w:pPr>
+        <w:pStyle w:val="Listaszerbekezds"/>
+        <w:numPr>
+          <w:ilvl w:val="2"/>
+          <w:numId w:val="1"/>
+        </w:numPr>
+        <w:rPr>
+          <w:b/>
+          <w:bCs/>
+        </w:rPr>
+      </w:pPr>
+      <w:r>
+        <w:rPr>
+          <w:b/>
+          <w:bCs/>
+          <w:lang w:val="hu-HU"/>
+        </w:rPr>
+        <w:t>másikon meg az elkért adatok:</w:t>
+      </w:r>
+    </w:p>
+    <w:p>
+      <w:pPr>
+        <w:pStyle w:val="Listaszerbekezds"/>
+        <w:numPr>
+          <w:ilvl w:val="3"/>
+          <w:numId w:val="1"/>
+        </w:numPr>
+      </w:pPr>
+      <w:r>
+        <w:t>*</w:t>
+      </w:r>
+      <w:r>
         <w:t>Your Name</w:t>
       </w:r>
     </w:p>
@@ -1585,10 +1668,13 @@
       <w:pPr>
         <w:pStyle w:val="Listaszerbekezds"/>
         <w:numPr>
-          <w:ilvl w:val="2"/>
-          <w:numId w:val="1"/>
-        </w:numPr>
-      </w:pPr>
+          <w:ilvl w:val="3"/>
+          <w:numId w:val="1"/>
+        </w:numPr>
+      </w:pPr>
+      <w:r>
+        <w:t>*</w:t>
+      </w:r>
       <w:r>
         <w:t>Your Email</w:t>
       </w:r>
@@ -1597,10 +1683,40 @@
       <w:pPr>
         <w:pStyle w:val="Listaszerbekezds"/>
         <w:numPr>
-          <w:ilvl w:val="2"/>
-          <w:numId w:val="1"/>
-        </w:numPr>
-      </w:pPr>
+          <w:ilvl w:val="3"/>
+          <w:numId w:val="1"/>
+        </w:numPr>
+      </w:pPr>
+      <w:r>
+        <w:t>*</w:t>
+      </w:r>
+      <w:r>
+        <w:t>Your phone number</w:t>
+      </w:r>
+    </w:p>
+    <w:p>
+      <w:pPr>
+        <w:pStyle w:val="Listaszerbekezds"/>
+        <w:numPr>
+          <w:ilvl w:val="3"/>
+          <w:numId w:val="1"/>
+        </w:numPr>
+      </w:pPr>
+      <w:r>
+        <w:t>Your Company</w:t>
+      </w:r>
+    </w:p>
+    <w:p>
+      <w:pPr>
+        <w:pStyle w:val="Listaszerbekezds"/>
+        <w:numPr>
+          <w:ilvl w:val="3"/>
+          <w:numId w:val="1"/>
+        </w:numPr>
+      </w:pPr>
+      <w:r>
+        <w:t>*</w:t>
+      </w:r>
       <w:r>
         <w:t>Subject</w:t>
       </w:r>
@@ -1609,7 +1725,22 @@
       <w:pPr>
         <w:pStyle w:val="Listaszerbekezds"/>
         <w:numPr>
-          <w:ilvl w:val="2"/>
+          <w:ilvl w:val="3"/>
+          <w:numId w:val="1"/>
+        </w:numPr>
+      </w:pPr>
+      <w:r>
+        <w:t>R</w:t>
+      </w:r>
+      <w:r>
+        <w:t>equired working hours</w:t>
+      </w:r>
+    </w:p>
+    <w:p>
+      <w:pPr>
+        <w:pStyle w:val="Listaszerbekezds"/>
+        <w:numPr>
+          <w:ilvl w:val="3"/>
           <w:numId w:val="1"/>
         </w:numPr>
       </w:pPr>
@@ -1664,7 +1795,13 @@
         <w:rPr>
           <w:lang w:val="de-DE"/>
         </w:rPr>
-        <w:t>* Vorname</w:t>
+        <w:t>*</w:t>
+      </w:r>
+      <w:r>
+        <w:rPr>
+          <w:lang w:val="de-DE"/>
+        </w:rPr>
+        <w:t>Name</w:t>
       </w:r>
     </w:p>
     <w:p>
@@ -1682,7 +1819,13 @@
         <w:rPr>
           <w:lang w:val="de-DE"/>
         </w:rPr>
-        <w:t>* Nachname</w:t>
+        <w:t>*</w:t>
+      </w:r>
+      <w:r>
+        <w:rPr>
+          <w:lang w:val="de-DE"/>
+        </w:rPr>
+        <w:t>E-Mail-Adresse</w:t>
       </w:r>
     </w:p>
     <w:p>
@@ -1700,7 +1843,7 @@
         <w:rPr>
           <w:lang w:val="de-DE"/>
         </w:rPr>
-        <w:t>* E-Mail-Adresse</w:t>
+        <w:t>* Telefonnummer</w:t>
       </w:r>
     </w:p>
     <w:p>
@@ -1718,7 +1861,25 @@
         <w:rPr>
           <w:lang w:val="de-DE"/>
         </w:rPr>
-        <w:t>* Land</w:t>
+        <w:t>(</w:t>
+      </w:r>
+      <w:r>
+        <w:rPr>
+          <w:lang w:val="de-DE"/>
+        </w:rPr>
+        <w:t>Land</w:t>
+      </w:r>
+      <w:r>
+        <w:rPr>
+          <w:lang w:val="de-DE"/>
+        </w:rPr>
+        <w:t>)</w:t>
+      </w:r>
+      <w:r>
+        <w:rPr>
+          <w:lang w:val="de-DE"/>
+        </w:rPr>
+        <w:t>?</w:t>
       </w:r>
     </w:p>
     <w:p>
@@ -1736,7 +1897,19 @@
         <w:rPr>
           <w:lang w:val="de-DE"/>
         </w:rPr>
-        <w:t>(*?) Branche (z.B.: Bank, Energie, Andere)</w:t>
+        <w:t>(* Branche (z.B.: Bank, Energie, Andere)</w:t>
+      </w:r>
+      <w:r>
+        <w:rPr>
+          <w:lang w:val="de-DE"/>
+        </w:rPr>
+        <w:t>)</w:t>
+      </w:r>
+      <w:r>
+        <w:rPr>
+          <w:lang w:val="de-DE"/>
+        </w:rPr>
+        <w:t>?</w:t>
       </w:r>
     </w:p>
     <w:p>
@@ -1754,7 +1927,7 @@
         <w:rPr>
           <w:lang w:val="de-DE"/>
         </w:rPr>
-        <w:t>* Unternehmen</w:t>
+        <w:t>Unternehmen</w:t>
       </w:r>
     </w:p>
     <w:p>
@@ -1772,7 +1945,13 @@
         <w:rPr>
           <w:lang w:val="de-DE"/>
         </w:rPr>
-        <w:t>(*?) Position</w:t>
+        <w:t>(* Position</w:t>
+      </w:r>
+      <w:r>
+        <w:rPr>
+          <w:lang w:val="de-DE"/>
+        </w:rPr>
+        <w:t>)?</w:t>
       </w:r>
     </w:p>
     <w:p>
@@ -1782,30 +1961,12 @@
           <w:ilvl w:val="2"/>
           <w:numId w:val="1"/>
         </w:numPr>
-        <w:rPr>
-          <w:lang w:val="de-DE"/>
-        </w:rPr>
-      </w:pPr>
-      <w:r>
-        <w:rPr>
-          <w:lang w:val="de-DE"/>
-        </w:rPr>
-        <w:t>* Telefonnummer</w:t>
-      </w:r>
-    </w:p>
-    <w:p>
-      <w:pPr>
-        <w:pStyle w:val="Listaszerbekezds"/>
-        <w:numPr>
-          <w:ilvl w:val="2"/>
-          <w:numId w:val="1"/>
-        </w:numPr>
-      </w:pPr>
-      <w:r>
-        <w:rPr>
-          <w:lang w:val="de-DE"/>
-        </w:rPr>
-        <w:t>* Eingabefeld</w:t>
+      </w:pPr>
+      <w:r>
+        <w:rPr>
+          <w:lang w:val="de-DE"/>
+        </w:rPr>
+        <w:t>Eingabefeld</w:t>
       </w:r>
     </w:p>
     <w:p/>
@@ -1922,6 +2083,30 @@
         </w:numPr>
       </w:pPr>
       <w:r>
+        <w:t>Email</w:t>
+      </w:r>
+    </w:p>
+    <w:p>
+      <w:pPr>
+        <w:pStyle w:val="Listaszerbekezds"/>
+        <w:numPr>
+          <w:ilvl w:val="2"/>
+          <w:numId w:val="1"/>
+        </w:numPr>
+      </w:pPr>
+      <w:r>
+        <w:t>Phone number</w:t>
+      </w:r>
+    </w:p>
+    <w:p>
+      <w:pPr>
+        <w:pStyle w:val="Listaszerbekezds"/>
+        <w:numPr>
+          <w:ilvl w:val="2"/>
+          <w:numId w:val="1"/>
+        </w:numPr>
+      </w:pPr>
+      <w:r>
         <w:t>Offices</w:t>
       </w:r>
     </w:p>
@@ -1934,7 +2119,73 @@
         </w:numPr>
       </w:pPr>
       <w:r>
-        <w:t>Email</w:t>
+        <w:t>Useful Links</w:t>
+      </w:r>
+    </w:p>
+    <w:p>
+      <w:pPr>
+        <w:pStyle w:val="Listaszerbekezds"/>
+        <w:numPr>
+          <w:ilvl w:val="3"/>
+          <w:numId w:val="1"/>
+        </w:numPr>
+      </w:pPr>
+      <w:r>
+        <w:t>Home - Home</w:t>
+      </w:r>
+    </w:p>
+    <w:p>
+      <w:pPr>
+        <w:pStyle w:val="Listaszerbekezds"/>
+        <w:numPr>
+          <w:ilvl w:val="3"/>
+          <w:numId w:val="1"/>
+        </w:numPr>
+      </w:pPr>
+      <w:r>
+        <w:t xml:space="preserve">About us – </w:t>
+      </w:r>
+      <w:r>
+        <w:rPr>
+          <w:lang w:val="de-DE"/>
+        </w:rPr>
+        <w:t>Über uns</w:t>
+      </w:r>
+    </w:p>
+    <w:p>
+      <w:pPr>
+        <w:pStyle w:val="Listaszerbekezds"/>
+        <w:numPr>
+          <w:ilvl w:val="3"/>
+          <w:numId w:val="1"/>
+        </w:numPr>
+      </w:pPr>
+      <w:r>
+        <w:t>Services - Leistungen</w:t>
+      </w:r>
+    </w:p>
+    <w:p>
+      <w:pPr>
+        <w:pStyle w:val="Listaszerbekezds"/>
+        <w:numPr>
+          <w:ilvl w:val="3"/>
+          <w:numId w:val="1"/>
+        </w:numPr>
+      </w:pPr>
+      <w:r>
+        <w:t>Technologies - Technologien</w:t>
+      </w:r>
+    </w:p>
+    <w:p>
+      <w:pPr>
+        <w:pStyle w:val="Listaszerbekezds"/>
+        <w:numPr>
+          <w:ilvl w:val="3"/>
+          <w:numId w:val="1"/>
+        </w:numPr>
+      </w:pPr>
+      <w:r>
+        <w:t>Contact – Kontakt</w:t>
       </w:r>
     </w:p>
     <w:p>
@@ -1946,85 +2197,13 @@
         </w:numPr>
       </w:pPr>
       <w:r>
-        <w:t>Useful Links</w:t>
-      </w:r>
-    </w:p>
-    <w:p>
-      <w:pPr>
-        <w:pStyle w:val="Listaszerbekezds"/>
-        <w:numPr>
-          <w:ilvl w:val="3"/>
-          <w:numId w:val="1"/>
-        </w:numPr>
-      </w:pPr>
-      <w:r>
-        <w:t>Home - Home</w:t>
-      </w:r>
-    </w:p>
-    <w:p>
-      <w:pPr>
-        <w:pStyle w:val="Listaszerbekezds"/>
-        <w:numPr>
-          <w:ilvl w:val="3"/>
-          <w:numId w:val="1"/>
-        </w:numPr>
-      </w:pPr>
-      <w:r>
-        <w:t xml:space="preserve">About us – </w:t>
-      </w:r>
-      <w:r>
-        <w:rPr>
-          <w:lang w:val="de-DE"/>
-        </w:rPr>
-        <w:t>Über uns</w:t>
-      </w:r>
-    </w:p>
-    <w:p>
-      <w:pPr>
-        <w:pStyle w:val="Listaszerbekezds"/>
-        <w:numPr>
-          <w:ilvl w:val="3"/>
-          <w:numId w:val="1"/>
-        </w:numPr>
-      </w:pPr>
-      <w:r>
-        <w:t>Services - Leistungen</w:t>
-      </w:r>
-    </w:p>
-    <w:p>
-      <w:pPr>
-        <w:pStyle w:val="Listaszerbekezds"/>
-        <w:numPr>
-          <w:ilvl w:val="3"/>
-          <w:numId w:val="1"/>
-        </w:numPr>
-      </w:pPr>
-      <w:r>
-        <w:t>Technologies - Technologien</w:t>
-      </w:r>
-    </w:p>
-    <w:p>
-      <w:pPr>
-        <w:pStyle w:val="Listaszerbekezds"/>
-        <w:numPr>
-          <w:ilvl w:val="3"/>
-          <w:numId w:val="1"/>
-        </w:numPr>
-      </w:pPr>
-      <w:r>
-        <w:t>Contact – Kontakt</w:t>
-      </w:r>
-    </w:p>
-    <w:p>
-      <w:pPr>
-        <w:pStyle w:val="Listaszerbekezds"/>
-        <w:numPr>
-          <w:ilvl w:val="2"/>
-          <w:numId w:val="1"/>
-        </w:numPr>
-      </w:pPr>
+        <w:t>(</w:t>
+      </w:r>
       <w:r>
         <w:t>Our Services</w:t>
+      </w:r>
+      <w:r>
+        <w:t>)?</w:t>
       </w:r>
     </w:p>
     <w:p/>
@@ -2043,7 +2222,7 @@
   <w:abstractNum w:abstractNumId="0" w15:restartNumberingAfterBreak="0">
     <w:nsid w:val="67811606"/>
     <w:multiLevelType w:val="hybridMultilevel"/>
-    <w:tmpl w:val="F4AE4BC0"/>
+    <w:tmpl w:val="6E16BB18"/>
     <w:lvl w:ilvl="0" w:tplc="55B80068">
       <w:start w:val="1"/>
       <w:numFmt w:val="decimal"/>
@@ -2086,7 +2265,7 @@
         <w:bCs w:val="0"/>
       </w:rPr>
     </w:lvl>
-    <w:lvl w:ilvl="3" w:tplc="040E000F">
+    <w:lvl w:ilvl="3" w:tplc="2F72B856">
       <w:start w:val="1"/>
       <w:numFmt w:val="decimal"/>
       <w:lvlText w:val="%4."/>
@@ -2094,6 +2273,10 @@
       <w:pPr>
         <w:ind w:left="2880" w:hanging="360"/>
       </w:pPr>
+      <w:rPr>
+        <w:b w:val="0"/>
+        <w:bCs w:val="0"/>
+      </w:rPr>
     </w:lvl>
     <w:lvl w:ilvl="4" w:tplc="040E0019">
       <w:start w:val="1"/>

</xml_diff>